<commit_message>
adição da parte 7 do bootcamp
</commit_message>
<xml_diff>
--- a/6 - Introdução a JavaScript/Introdução a JavaScript.docx
+++ b/6 - Introdução a JavaScript/Introdução a JavaScript.docx
@@ -109,6 +109,8 @@
       <w:r>
         <w:t>.</w:t>
       </w:r>
+      <w:bookmarkStart w:id="0" w:name="_GoBack"/>
+      <w:bookmarkEnd w:id="0"/>
     </w:p>
     <w:p/>
     <w:p>
@@ -783,6 +785,9 @@
         <w:jc w:val="center"/>
       </w:pPr>
       <w:r>
+        <w:rPr>
+          <w:noProof/>
+        </w:rPr>
         <w:drawing>
           <wp:inline distT="0" distB="0" distL="0" distR="0" wp14:anchorId="7FD3504E" wp14:editId="55BF7DE6">
             <wp:extent cx="4794637" cy="2210134"/>
@@ -1012,8 +1017,6 @@
               </w:rPr>
               <w:t>Adicionando um contador</w:t>
             </w:r>
-            <w:bookmarkStart w:id="0" w:name="_GoBack"/>
-            <w:bookmarkEnd w:id="0"/>
           </w:p>
         </w:tc>
       </w:tr>
@@ -2548,6 +2551,84 @@
       </w:tr>
     </w:tbl>
     <w:p/>
+    <w:p/>
+    <w:p>
+      <w:pPr>
+        <w:pStyle w:val="Ttulo1"/>
+      </w:pPr>
+      <w:r>
+        <w:t>Mercado de trabalho</w:t>
+      </w:r>
+    </w:p>
+    <w:p/>
+    <w:p>
+      <w:pPr>
+        <w:pStyle w:val="Ttulo2"/>
+      </w:pPr>
+      <w:r>
+        <w:t>Frameworks</w:t>
+      </w:r>
+    </w:p>
+    <w:p>
+      <w:r>
+        <w:t>São ferramentas para desenvolver códigos com mais facilidade.</w:t>
+      </w:r>
+    </w:p>
+    <w:p>
+      <w:pPr>
+        <w:pStyle w:val="PargrafodaLista"/>
+        <w:numPr>
+          <w:ilvl w:val="0"/>
+          <w:numId w:val="3"/>
+        </w:numPr>
+      </w:pPr>
+      <w:proofErr w:type="spellStart"/>
+      <w:r>
+        <w:t>VueJS</w:t>
+      </w:r>
+      <w:proofErr w:type="spellEnd"/>
+    </w:p>
+    <w:p>
+      <w:pPr>
+        <w:pStyle w:val="PargrafodaLista"/>
+        <w:numPr>
+          <w:ilvl w:val="0"/>
+          <w:numId w:val="3"/>
+        </w:numPr>
+      </w:pPr>
+      <w:r>
+        <w:t>Angular</w:t>
+      </w:r>
+    </w:p>
+    <w:p>
+      <w:pPr>
+        <w:pStyle w:val="PargrafodaLista"/>
+        <w:numPr>
+          <w:ilvl w:val="0"/>
+          <w:numId w:val="3"/>
+        </w:numPr>
+      </w:pPr>
+      <w:proofErr w:type="spellStart"/>
+      <w:r>
+        <w:t>React</w:t>
+      </w:r>
+      <w:proofErr w:type="spellEnd"/>
+    </w:p>
+    <w:p>
+      <w:pPr>
+        <w:pStyle w:val="PargrafodaLista"/>
+        <w:numPr>
+          <w:ilvl w:val="0"/>
+          <w:numId w:val="3"/>
+        </w:numPr>
+      </w:pPr>
+      <w:proofErr w:type="spellStart"/>
+      <w:r>
+        <w:t>jQuery</w:t>
+      </w:r>
+      <w:proofErr w:type="spellEnd"/>
+    </w:p>
+    <w:p/>
     <w:sectPr>
       <w:pgSz w:w="11906" w:h="16838"/>
       <w:pgMar w:top="1417" w:right="1701" w:bottom="1417" w:left="1701" w:header="708" w:footer="708" w:gutter="0"/>
@@ -2561,9 +2642,9 @@
 <file path=word/numbering.xml><?xml version="1.0" encoding="utf-8"?>
 <w:numbering xmlns:wpc="http://schemas.microsoft.com/office/word/2010/wordprocessingCanvas" xmlns:cx="http://schemas.microsoft.com/office/drawing/2014/chartex" xmlns:cx1="http://schemas.microsoft.com/office/drawing/2015/9/8/chartex" xmlns:cx2="http://schemas.microsoft.com/office/drawing/2015/10/21/chartex" xmlns:cx3="http://schemas.microsoft.com/office/drawing/2016/5/9/chartex" xmlns:cx4="http://schemas.microsoft.com/office/drawing/2016/5/10/chartex" xmlns:cx5="http://schemas.microsoft.com/office/drawing/2016/5/11/chartex" xmlns:cx6="http://schemas.microsoft.com/office/drawing/2016/5/12/chartex" xmlns:cx7="http://schemas.microsoft.com/office/drawing/2016/5/13/chartex" xmlns:cx8="http://schemas.microsoft.com/office/drawing/2016/5/14/chartex" xmlns:mc="http://schemas.openxmlformats.org/markup-compatibility/2006" xmlns:aink="http://schemas.microsoft.com/office/drawing/2016/ink" xmlns:am3d="http://schemas.microsoft.com/office/drawing/2017/model3d" xmlns:o="urn:schemas-microsoft-com:office:office" xmlns:r="http://schemas.openxmlformats.org/officeDocument/2006/relationships" xmlns:m="http://schemas.openxmlformats.org/officeDocument/2006/math" xmlns:v="urn:schemas-microsoft-com:vml" xmlns:wp14="http://schemas.microsoft.com/office/word/2010/wordprocessingDrawing" xmlns:wp="http://schemas.openxmlformats.org/drawingml/2006/wordprocessingDrawing" xmlns:w10="urn:schemas-microsoft-com:office:word" xmlns:w="http://schemas.openxmlformats.org/wordprocessingml/2006/main" xmlns:w14="http://schemas.microsoft.com/office/word/2010/wordml" xmlns:w15="http://schemas.microsoft.com/office/word/2012/wordml" xmlns:w16cid="http://schemas.microsoft.com/office/word/2016/wordml/cid" xmlns:w16se="http://schemas.microsoft.com/office/word/2015/wordml/symex" xmlns:wpg="http://schemas.microsoft.com/office/word/2010/wordprocessingGroup" xmlns:wpi="http://schemas.microsoft.com/office/word/2010/wordprocessingInk" xmlns:wne="http://schemas.microsoft.com/office/word/2006/wordml" xmlns:wps="http://schemas.microsoft.com/office/word/2010/wordprocessingShape" mc:Ignorable="w14 w15 w16se w16cid wp14">
   <w:abstractNum w:abstractNumId="0" w15:restartNumberingAfterBreak="0">
-    <w:nsid w:val="2F481785"/>
+    <w:nsid w:val="11D726B6"/>
     <w:multiLevelType w:val="hybridMultilevel"/>
-    <w:tmpl w:val="0290B318"/>
+    <w:tmpl w:val="859663DE"/>
     <w:lvl w:ilvl="0" w:tplc="04160001">
       <w:start w:val="1"/>
       <w:numFmt w:val="bullet"/>
@@ -2674,6 +2755,119 @@
     </w:lvl>
   </w:abstractNum>
   <w:abstractNum w:abstractNumId="1" w15:restartNumberingAfterBreak="0">
+    <w:nsid w:val="2F481785"/>
+    <w:multiLevelType w:val="hybridMultilevel"/>
+    <w:tmpl w:val="0290B318"/>
+    <w:lvl w:ilvl="0" w:tplc="04160001">
+      <w:start w:val="1"/>
+      <w:numFmt w:val="bullet"/>
+      <w:lvlText w:val=""/>
+      <w:lvlJc w:val="left"/>
+      <w:pPr>
+        <w:ind w:left="720" w:hanging="360"/>
+      </w:pPr>
+      <w:rPr>
+        <w:rFonts w:ascii="Symbol" w:hAnsi="Symbol" w:hint="default"/>
+      </w:rPr>
+    </w:lvl>
+    <w:lvl w:ilvl="1" w:tplc="04160003" w:tentative="1">
+      <w:start w:val="1"/>
+      <w:numFmt w:val="bullet"/>
+      <w:lvlText w:val="o"/>
+      <w:lvlJc w:val="left"/>
+      <w:pPr>
+        <w:ind w:left="1440" w:hanging="360"/>
+      </w:pPr>
+      <w:rPr>
+        <w:rFonts w:ascii="Courier New" w:hAnsi="Courier New" w:cs="Courier New" w:hint="default"/>
+      </w:rPr>
+    </w:lvl>
+    <w:lvl w:ilvl="2" w:tplc="04160005" w:tentative="1">
+      <w:start w:val="1"/>
+      <w:numFmt w:val="bullet"/>
+      <w:lvlText w:val=""/>
+      <w:lvlJc w:val="left"/>
+      <w:pPr>
+        <w:ind w:left="2160" w:hanging="360"/>
+      </w:pPr>
+      <w:rPr>
+        <w:rFonts w:ascii="Wingdings" w:hAnsi="Wingdings" w:hint="default"/>
+      </w:rPr>
+    </w:lvl>
+    <w:lvl w:ilvl="3" w:tplc="04160001" w:tentative="1">
+      <w:start w:val="1"/>
+      <w:numFmt w:val="bullet"/>
+      <w:lvlText w:val=""/>
+      <w:lvlJc w:val="left"/>
+      <w:pPr>
+        <w:ind w:left="2880" w:hanging="360"/>
+      </w:pPr>
+      <w:rPr>
+        <w:rFonts w:ascii="Symbol" w:hAnsi="Symbol" w:hint="default"/>
+      </w:rPr>
+    </w:lvl>
+    <w:lvl w:ilvl="4" w:tplc="04160003" w:tentative="1">
+      <w:start w:val="1"/>
+      <w:numFmt w:val="bullet"/>
+      <w:lvlText w:val="o"/>
+      <w:lvlJc w:val="left"/>
+      <w:pPr>
+        <w:ind w:left="3600" w:hanging="360"/>
+      </w:pPr>
+      <w:rPr>
+        <w:rFonts w:ascii="Courier New" w:hAnsi="Courier New" w:cs="Courier New" w:hint="default"/>
+      </w:rPr>
+    </w:lvl>
+    <w:lvl w:ilvl="5" w:tplc="04160005" w:tentative="1">
+      <w:start w:val="1"/>
+      <w:numFmt w:val="bullet"/>
+      <w:lvlText w:val=""/>
+      <w:lvlJc w:val="left"/>
+      <w:pPr>
+        <w:ind w:left="4320" w:hanging="360"/>
+      </w:pPr>
+      <w:rPr>
+        <w:rFonts w:ascii="Wingdings" w:hAnsi="Wingdings" w:hint="default"/>
+      </w:rPr>
+    </w:lvl>
+    <w:lvl w:ilvl="6" w:tplc="04160001" w:tentative="1">
+      <w:start w:val="1"/>
+      <w:numFmt w:val="bullet"/>
+      <w:lvlText w:val=""/>
+      <w:lvlJc w:val="left"/>
+      <w:pPr>
+        <w:ind w:left="5040" w:hanging="360"/>
+      </w:pPr>
+      <w:rPr>
+        <w:rFonts w:ascii="Symbol" w:hAnsi="Symbol" w:hint="default"/>
+      </w:rPr>
+    </w:lvl>
+    <w:lvl w:ilvl="7" w:tplc="04160003" w:tentative="1">
+      <w:start w:val="1"/>
+      <w:numFmt w:val="bullet"/>
+      <w:lvlText w:val="o"/>
+      <w:lvlJc w:val="left"/>
+      <w:pPr>
+        <w:ind w:left="5760" w:hanging="360"/>
+      </w:pPr>
+      <w:rPr>
+        <w:rFonts w:ascii="Courier New" w:hAnsi="Courier New" w:cs="Courier New" w:hint="default"/>
+      </w:rPr>
+    </w:lvl>
+    <w:lvl w:ilvl="8" w:tplc="04160005" w:tentative="1">
+      <w:start w:val="1"/>
+      <w:numFmt w:val="bullet"/>
+      <w:lvlText w:val=""/>
+      <w:lvlJc w:val="left"/>
+      <w:pPr>
+        <w:ind w:left="6480" w:hanging="360"/>
+      </w:pPr>
+      <w:rPr>
+        <w:rFonts w:ascii="Wingdings" w:hAnsi="Wingdings" w:hint="default"/>
+      </w:rPr>
+    </w:lvl>
+  </w:abstractNum>
+  <w:abstractNum w:abstractNumId="2" w15:restartNumberingAfterBreak="0">
     <w:nsid w:val="589B0A31"/>
     <w:multiLevelType w:val="hybridMultilevel"/>
     <w:tmpl w:val="6464A610"/>
@@ -2787,10 +2981,13 @@
     </w:lvl>
   </w:abstractNum>
   <w:num w:numId="1">
-    <w:abstractNumId w:val="0"/>
+    <w:abstractNumId w:val="1"/>
   </w:num>
   <w:num w:numId="2">
-    <w:abstractNumId w:val="1"/>
+    <w:abstractNumId w:val="2"/>
+  </w:num>
+  <w:num w:numId="3">
+    <w:abstractNumId w:val="0"/>
   </w:num>
 </w:numbering>
 </file>
@@ -3224,7 +3421,6 @@
     <w:next w:val="Normal"/>
     <w:link w:val="Ttulo2Char"/>
     <w:uiPriority w:val="9"/>
-    <w:semiHidden/>
     <w:unhideWhenUsed/>
     <w:qFormat/>
     <w:rsid w:val="00A94D26"/>
@@ -3445,7 +3641,6 @@
     <w:basedOn w:val="Fontepargpadro"/>
     <w:link w:val="Ttulo2"/>
     <w:uiPriority w:val="9"/>
-    <w:semiHidden/>
     <w:rsid w:val="00A94D26"/>
     <w:rPr>
       <w:rFonts w:asciiTheme="majorHAnsi" w:eastAsiaTheme="majorEastAsia" w:hAnsiTheme="majorHAnsi" w:cstheme="majorBidi"/>

</xml_diff>